<commit_message>
Update Heart of Ruin MoSCoW analysis.docx
</commit_message>
<xml_diff>
--- a/Documentation/Heart of Ruin MoSCoW analysis.docx
+++ b/Documentation/Heart of Ruin MoSCoW analysis.docx
@@ -442,6 +442,9 @@
               <w:spacing w:after="160" w:line="278" w:lineRule="auto"/>
               <w:cnfStyle w:val="000000000000" w:firstRow="0" w:lastRow="0" w:firstColumn="0" w:lastColumn="0" w:oddVBand="0" w:evenVBand="0" w:oddHBand="0" w:evenHBand="0" w:firstRowFirstColumn="0" w:firstRowLastColumn="0" w:lastRowFirstColumn="0" w:lastRowLastColumn="0"/>
             </w:pPr>
+            <w:r>
+              <w:t>CS</w:t>
+            </w:r>
           </w:p>
         </w:tc>
       </w:tr>
@@ -562,6 +565,9 @@
               <w:spacing w:after="160" w:line="278" w:lineRule="auto"/>
               <w:cnfStyle w:val="000000000000" w:firstRow="0" w:lastRow="0" w:firstColumn="0" w:lastColumn="0" w:oddVBand="0" w:evenVBand="0" w:oddHBand="0" w:evenHBand="0" w:firstRowFirstColumn="0" w:firstRowLastColumn="0" w:lastRowFirstColumn="0" w:lastRowLastColumn="0"/>
             </w:pPr>
+            <w:r>
+              <w:t>CS</w:t>
+            </w:r>
           </w:p>
         </w:tc>
       </w:tr>
@@ -802,6 +808,9 @@
               <w:spacing w:after="160" w:line="278" w:lineRule="auto"/>
               <w:cnfStyle w:val="000000000000" w:firstRow="0" w:lastRow="0" w:firstColumn="0" w:lastColumn="0" w:oddVBand="0" w:evenVBand="0" w:oddHBand="0" w:evenHBand="0" w:firstRowFirstColumn="0" w:firstRowLastColumn="0" w:lastRowFirstColumn="0" w:lastRowLastColumn="0"/>
             </w:pPr>
+            <w:r>
+              <w:t>CS</w:t>
+            </w:r>
           </w:p>
         </w:tc>
       </w:tr>
@@ -1398,6 +1407,9 @@
               <w:spacing w:after="160" w:line="278" w:lineRule="auto"/>
               <w:cnfStyle w:val="000000000000" w:firstRow="0" w:lastRow="0" w:firstColumn="0" w:lastColumn="0" w:oddVBand="0" w:evenVBand="0" w:oddHBand="0" w:evenHBand="0" w:firstRowFirstColumn="0" w:firstRowLastColumn="0" w:lastRowFirstColumn="0" w:lastRowLastColumn="0"/>
             </w:pPr>
+            <w:r>
+              <w:t>CS</w:t>
+            </w:r>
           </w:p>
         </w:tc>
       </w:tr>
@@ -2238,6 +2250,9 @@
               <w:spacing w:after="160" w:line="278" w:lineRule="auto"/>
               <w:cnfStyle w:val="000000000000" w:firstRow="0" w:lastRow="0" w:firstColumn="0" w:lastColumn="0" w:oddVBand="0" w:evenVBand="0" w:oddHBand="0" w:evenHBand="0" w:firstRowFirstColumn="0" w:firstRowLastColumn="0" w:lastRowFirstColumn="0" w:lastRowLastColumn="0"/>
             </w:pPr>
+            <w:r>
+              <w:t>CS</w:t>
+            </w:r>
           </w:p>
         </w:tc>
       </w:tr>
@@ -3071,6 +3086,9 @@
             <w:r>
               <w:t>CS</w:t>
             </w:r>
+            <w:r>
+              <w:t>, DS</w:t>
+            </w:r>
           </w:p>
         </w:tc>
       </w:tr>
@@ -3671,6 +3689,11 @@
               <w:spacing w:after="160" w:line="278" w:lineRule="auto"/>
               <w:cnfStyle w:val="000000000000" w:firstRow="0" w:lastRow="0" w:firstColumn="0" w:lastColumn="0" w:oddVBand="0" w:evenVBand="0" w:oddHBand="0" w:evenHBand="0" w:firstRowFirstColumn="0" w:firstRowLastColumn="0" w:lastRowFirstColumn="0" w:lastRowLastColumn="0"/>
             </w:pPr>
+            <w:proofErr w:type="gramStart"/>
+            <w:r>
+              <w:t>DM,CS</w:t>
+            </w:r>
+            <w:proofErr w:type="gramEnd"/>
           </w:p>
         </w:tc>
       </w:tr>

</xml_diff>